<commit_message>
GitIgnoreModification + TextMeshPro + ProjectVersion
Changed gitignore to properly ignore certain directories in th eproject.
Imported TextMeshPro for future use.
Set up the project settings so that they will work with android and Unity Remote 5
</commit_message>
<xml_diff>
--- a/ClickUpAdventurers/Assets/_ClickUpAdventurers/Docs/ImplementationWorkflow.docx
+++ b/ClickUpAdventurers/Assets/_ClickUpAdventurers/Docs/ImplementationWorkflow.docx
@@ -40,10 +40,24 @@
           <w:ilvl w:val="0"/>
           <w:numId w:val="2"/>
         </w:numPr>
-      </w:pPr>
-      <w:r>
-        <w:t>Create the project and push to github</w:t>
-      </w:r>
+        <w:rPr>
+          <w:color w:val="70AD47" w:themeColor="accent6"/>
+        </w:rPr>
+      </w:pPr>
+      <w:r>
+        <w:rPr>
+          <w:color w:val="70AD47" w:themeColor="accent6"/>
+        </w:rPr>
+        <w:t xml:space="preserve">Create the project and push to </w:t>
+      </w:r>
+      <w:proofErr w:type="spellStart"/>
+      <w:r>
+        <w:rPr>
+          <w:color w:val="70AD47" w:themeColor="accent6"/>
+        </w:rPr>
+        <w:t>github</w:t>
+      </w:r>
+      <w:proofErr w:type="spellEnd"/>
     </w:p>
     <w:p>
       <w:pPr>
@@ -52,8 +66,14 @@
           <w:ilvl w:val="0"/>
           <w:numId w:val="2"/>
         </w:numPr>
-      </w:pPr>
-      <w:r>
+        <w:rPr>
+          <w:color w:val="70AD47" w:themeColor="accent6"/>
+        </w:rPr>
+      </w:pPr>
+      <w:r>
+        <w:rPr>
+          <w:color w:val="70AD47" w:themeColor="accent6"/>
+        </w:rPr>
         <w:t>Find out ways to quickly test program on android</w:t>
       </w:r>
     </w:p>
@@ -102,8 +122,13 @@
         </w:numPr>
       </w:pPr>
       <w:r>
-        <w:t>shooting with accuracy like in crosscode</w:t>
-      </w:r>
+        <w:t xml:space="preserve">shooting with accuracy like in </w:t>
+      </w:r>
+      <w:proofErr w:type="spellStart"/>
+      <w:r>
+        <w:t>crosscode</w:t>
+      </w:r>
+      <w:proofErr w:type="spellEnd"/>
     </w:p>
     <w:p>
       <w:pPr>
@@ -126,8 +151,13 @@
         </w:numPr>
       </w:pPr>
       <w:r>
-        <w:t>Enemy spawner</w:t>
-      </w:r>
+        <w:t xml:space="preserve">Enemy </w:t>
+      </w:r>
+      <w:proofErr w:type="spellStart"/>
+      <w:r>
+        <w:t>spawner</w:t>
+      </w:r>
+      <w:proofErr w:type="spellEnd"/>
     </w:p>
     <w:p>
       <w:pPr>
@@ -381,7 +411,15 @@
         </w:numPr>
       </w:pPr>
       <w:r>
-        <w:t>implement quest behaviour and make it easy to change a certain quest</w:t>
+        <w:t xml:space="preserve">implement quest </w:t>
+      </w:r>
+      <w:proofErr w:type="spellStart"/>
+      <w:r>
+        <w:t>behaviour</w:t>
+      </w:r>
+      <w:proofErr w:type="spellEnd"/>
+      <w:r>
+        <w:t xml:space="preserve"> and make it easy to change a certain quest</w:t>
       </w:r>
     </w:p>
     <w:p>

</xml_diff>

<commit_message>
Looter + Character changer
We now have a fully functional looter character, a way to change between characters, enemies can kill the looter.
</commit_message>
<xml_diff>
--- a/ClickUpAdventurers/Assets/_ClickUpAdventurers/Docs/ImplementationWorkflow.docx
+++ b/ClickUpAdventurers/Assets/_ClickUpAdventurers/Docs/ImplementationWorkflow.docx
@@ -84,8 +84,14 @@
           <w:ilvl w:val="0"/>
           <w:numId w:val="2"/>
         </w:numPr>
-      </w:pPr>
-      <w:r>
+        <w:rPr>
+          <w:color w:val="70AD47" w:themeColor="accent6"/>
+        </w:rPr>
+      </w:pPr>
+      <w:r>
+        <w:rPr>
+          <w:color w:val="70AD47" w:themeColor="accent6"/>
+        </w:rPr>
         <w:t>Write up a technical document regarding the implementation of the project (classes, relationships, what each class does, ways to implement some features). At the start it only needs to be an overview, you can edit it afterwards</w:t>
       </w:r>
     </w:p>
@@ -108,8 +114,14 @@
           <w:ilvl w:val="1"/>
           <w:numId w:val="2"/>
         </w:numPr>
-      </w:pPr>
-      <w:r>
+        <w:rPr>
+          <w:color w:val="70AD47" w:themeColor="accent6"/>
+        </w:rPr>
+      </w:pPr>
+      <w:r>
+        <w:rPr>
+          <w:color w:val="70AD47" w:themeColor="accent6"/>
+        </w:rPr>
         <w:t>Archer</w:t>
       </w:r>
     </w:p>
@@ -120,12 +132,21 @@
           <w:ilvl w:val="2"/>
           <w:numId w:val="2"/>
         </w:numPr>
-      </w:pPr>
-      <w:r>
+        <w:rPr>
+          <w:color w:val="70AD47" w:themeColor="accent6"/>
+        </w:rPr>
+      </w:pPr>
+      <w:r>
+        <w:rPr>
+          <w:color w:val="70AD47" w:themeColor="accent6"/>
+        </w:rPr>
         <w:t xml:space="preserve">shooting with accuracy like in </w:t>
       </w:r>
       <w:proofErr w:type="spellStart"/>
       <w:r>
+        <w:rPr>
+          <w:color w:val="70AD47" w:themeColor="accent6"/>
+        </w:rPr>
         <w:t>crosscode</w:t>
       </w:r>
       <w:proofErr w:type="spellEnd"/>
@@ -137,8 +158,14 @@
           <w:ilvl w:val="2"/>
           <w:numId w:val="2"/>
         </w:numPr>
-      </w:pPr>
-      <w:r>
+        <w:rPr>
+          <w:color w:val="70AD47" w:themeColor="accent6"/>
+        </w:rPr>
+      </w:pPr>
+      <w:r>
+        <w:rPr>
+          <w:color w:val="70AD47" w:themeColor="accent6"/>
+        </w:rPr>
         <w:t>cooldown time</w:t>
       </w:r>
     </w:p>
@@ -168,7 +195,13 @@
         </w:numPr>
       </w:pPr>
       <w:r>
-        <w:t>create an enemy template (hp, speed, damage, gold on kill)</w:t>
+        <w:rPr>
+          <w:color w:val="70AD47" w:themeColor="accent6"/>
+        </w:rPr>
+        <w:t>create an enemy template (hp, speed, damage</w:t>
+      </w:r>
+      <w:r>
+        <w:t>, gold on kill)</w:t>
       </w:r>
     </w:p>
     <w:p>
@@ -180,6 +213,9 @@
         </w:numPr>
       </w:pPr>
       <w:r>
+        <w:rPr>
+          <w:color w:val="70AD47" w:themeColor="accent6"/>
+        </w:rPr>
         <w:t>spawn it randomly from different sides of the screen</w:t>
       </w:r>
     </w:p>
@@ -190,8 +226,14 @@
           <w:ilvl w:val="1"/>
           <w:numId w:val="2"/>
         </w:numPr>
-      </w:pPr>
-      <w:r>
+        <w:rPr>
+          <w:color w:val="70AD47" w:themeColor="accent6"/>
+        </w:rPr>
+      </w:pPr>
+      <w:r>
+        <w:rPr>
+          <w:color w:val="70AD47" w:themeColor="accent6"/>
+        </w:rPr>
         <w:t>Warrior</w:t>
       </w:r>
     </w:p>
@@ -202,11 +244,20 @@
           <w:ilvl w:val="2"/>
           <w:numId w:val="2"/>
         </w:numPr>
-      </w:pPr>
-      <w:r>
+        <w:rPr>
+          <w:color w:val="70AD47" w:themeColor="accent6"/>
+        </w:rPr>
+      </w:pPr>
+      <w:r>
+        <w:rPr>
+          <w:color w:val="70AD47" w:themeColor="accent6"/>
+        </w:rPr>
         <w:t>shield that breaks and game over message</w:t>
       </w:r>
       <w:r>
+        <w:rPr>
+          <w:color w:val="70AD47" w:themeColor="accent6"/>
+        </w:rPr>
         <w:t xml:space="preserve"> (debug.log)</w:t>
       </w:r>
     </w:p>

</xml_diff>

<commit_message>
SaveData + Quest star ranking + Energy System
Save data between scenes and to the disk using PlayerPrefs. The current data that is saved: money, warriors hp (for the energy system), quest stars.

Quest star ranking at the end of the game and when selecting quests. Reward is based on how many more stars you get from the previous time you tried a misson (let's say you didn't play a mission and got 3 stars, then you would get the full reward; but if you already played the mission and got 1 star, and when you played it a second time you got 3 stars, you would get 2/3 of the reward on the second playthrough and 1/3 on the first one).

Added an energy system that recovers the warrior's hp when outside the battle scene.
</commit_message>
<xml_diff>
--- a/ClickUpAdventurers/Assets/_ClickUpAdventurers/Docs/ImplementationWorkflow.docx
+++ b/ClickUpAdventurers/Assets/_ClickUpAdventurers/Docs/ImplementationWorkflow.docx
@@ -556,8 +556,14 @@
           <w:ilvl w:val="0"/>
           <w:numId w:val="2"/>
         </w:numPr>
-      </w:pPr>
-      <w:r>
+        <w:rPr>
+          <w:color w:val="70AD47" w:themeColor="accent6"/>
+        </w:rPr>
+      </w:pPr>
+      <w:r>
+        <w:rPr>
+          <w:color w:val="70AD47" w:themeColor="accent6"/>
+        </w:rPr>
         <w:t>Quest scene</w:t>
       </w:r>
     </w:p>
@@ -600,15 +606,15 @@
           <w:ilvl w:val="2"/>
           <w:numId w:val="2"/>
         </w:numPr>
-      </w:pPr>
-      <w:r>
-        <w:rPr>
-          <w:color w:val="70AD47" w:themeColor="accent6"/>
-        </w:rPr>
-        <w:t>a quest should have: info/flavor text, monsters encountered, rank, reward</w:t>
-      </w:r>
-      <w:r>
-        <w:t>, star ranking</w:t>
+        <w:rPr>
+          <w:color w:val="70AD47" w:themeColor="accent6"/>
+        </w:rPr>
+      </w:pPr>
+      <w:r>
+        <w:rPr>
+          <w:color w:val="70AD47" w:themeColor="accent6"/>
+        </w:rPr>
+        <w:t>a quest should have: info/flavor text, monsters encountered, rank, reward, star ranking</w:t>
       </w:r>
     </w:p>
     <w:p>
@@ -660,8 +666,14 @@
           <w:ilvl w:val="0"/>
           <w:numId w:val="2"/>
         </w:numPr>
-      </w:pPr>
-      <w:r>
+        <w:rPr>
+          <w:color w:val="70AD47" w:themeColor="accent6"/>
+        </w:rPr>
+      </w:pPr>
+      <w:r>
+        <w:rPr>
+          <w:color w:val="70AD47" w:themeColor="accent6"/>
+        </w:rPr>
         <w:t>Battle</w:t>
       </w:r>
     </w:p>
@@ -690,8 +702,14 @@
           <w:ilvl w:val="1"/>
           <w:numId w:val="2"/>
         </w:numPr>
-      </w:pPr>
-      <w:r>
+        <w:rPr>
+          <w:color w:val="70AD47" w:themeColor="accent6"/>
+        </w:rPr>
+      </w:pPr>
+      <w:r>
+        <w:rPr>
+          <w:color w:val="70AD47" w:themeColor="accent6"/>
+        </w:rPr>
         <w:lastRenderedPageBreak/>
         <w:t>mission complete screen together with mission rank that will be written into the quest object</w:t>
       </w:r>
@@ -703,8 +721,14 @@
           <w:ilvl w:val="1"/>
           <w:numId w:val="2"/>
         </w:numPr>
-      </w:pPr>
-      <w:r>
+        <w:rPr>
+          <w:color w:val="70AD47" w:themeColor="accent6"/>
+        </w:rPr>
+      </w:pPr>
+      <w:r>
+        <w:rPr>
+          <w:color w:val="70AD47" w:themeColor="accent6"/>
+        </w:rPr>
         <w:t xml:space="preserve">mission failed message </w:t>
       </w:r>
     </w:p>
@@ -715,8 +739,14 @@
           <w:ilvl w:val="1"/>
           <w:numId w:val="2"/>
         </w:numPr>
-      </w:pPr>
-      <w:r>
+        <w:rPr>
+          <w:color w:val="70AD47" w:themeColor="accent6"/>
+        </w:rPr>
+      </w:pPr>
+      <w:r>
+        <w:rPr>
+          <w:color w:val="70AD47" w:themeColor="accent6"/>
+        </w:rPr>
         <w:t>transition to the main scene</w:t>
       </w:r>
     </w:p>
@@ -727,8 +757,14 @@
           <w:ilvl w:val="0"/>
           <w:numId w:val="2"/>
         </w:numPr>
-      </w:pPr>
-      <w:r>
+        <w:rPr>
+          <w:color w:val="70AD47" w:themeColor="accent6"/>
+        </w:rPr>
+      </w:pPr>
+      <w:r>
+        <w:rPr>
+          <w:color w:val="70AD47" w:themeColor="accent6"/>
+        </w:rPr>
         <w:t>Energy and mission failed penalty system</w:t>
       </w:r>
     </w:p>
@@ -739,9 +775,39 @@
           <w:ilvl w:val="1"/>
           <w:numId w:val="2"/>
         </w:numPr>
-      </w:pPr>
-      <w:r>
+        <w:rPr>
+          <w:color w:val="70AD47" w:themeColor="accent6"/>
+        </w:rPr>
+      </w:pPr>
+      <w:r>
+        <w:rPr>
+          <w:color w:val="70AD47" w:themeColor="accent6"/>
+        </w:rPr>
         <w:t>recharge with time</w:t>
+      </w:r>
+    </w:p>
+    <w:p>
+      <w:pPr>
+        <w:pStyle w:val="ListParagraph"/>
+        <w:numPr>
+          <w:ilvl w:val="0"/>
+          <w:numId w:val="2"/>
+        </w:numPr>
+        <w:rPr>
+          <w:color w:val="70AD47" w:themeColor="accent6"/>
+        </w:rPr>
+      </w:pPr>
+      <w:r>
+        <w:rPr>
+          <w:color w:val="70AD47" w:themeColor="accent6"/>
+        </w:rPr>
+        <w:t>Save game progress</w:t>
+      </w:r>
+      <w:r>
+        <w:rPr>
+          <w:color w:val="70AD47" w:themeColor="accent6"/>
+        </w:rPr>
+        <w:t xml:space="preserve"> to the disk</w:t>
       </w:r>
     </w:p>
     <w:p>

</xml_diff>